<commit_message>
Agent Form new logic
</commit_message>
<xml_diff>
--- a/templates/agent-contract.docx
+++ b/templates/agent-contract.docx
@@ -1,6 +1,6 @@
 
 <file path=word/document.xml><?xml version="1.0" encoding="utf-8"?>
-<w:document xmlns:wpc="http://schemas.microsoft.com/office/word/2010/wordprocessingCanvas" xmlns:cx="http://schemas.microsoft.com/office/drawing/2014/chartex" xmlns:cx1="http://schemas.microsoft.com/office/drawing/2015/9/8/chartex" xmlns:cx2="http://schemas.microsoft.com/office/drawing/2015/10/21/chartex" xmlns:cx3="http://schemas.microsoft.com/office/drawing/2016/5/9/chartex" xmlns:cx4="http://schemas.microsoft.com/office/drawing/2016/5/10/chartex" xmlns:cx5="http://schemas.microsoft.com/office/drawing/2016/5/11/chartex" xmlns:cx6="http://schemas.microsoft.com/office/drawing/2016/5/12/chartex" xmlns:cx7="http://schemas.microsoft.com/office/drawing/2016/5/13/chartex" xmlns:cx8="http://schemas.microsoft.com/office/drawing/2016/5/14/chartex" xmlns:mc="http://schemas.openxmlformats.org/markup-compatibility/2006" xmlns:aink="http://schemas.microsoft.com/office/drawing/2016/ink" xmlns:am3d="http://schemas.microsoft.com/office/drawing/2017/model3d" xmlns:o="urn:schemas-microsoft-com:office:office" xmlns:r="http://schemas.openxmlformats.org/officeDocument/2006/relationships" xmlns:m="http://schemas.openxmlformats.org/officeDocument/2006/math" xmlns:v="urn:schemas-microsoft-com:vml" xmlns:wp14="http://schemas.microsoft.com/office/word/2010/wordprocessingDrawing" xmlns:wp="http://schemas.openxmlformats.org/drawingml/2006/wordprocessingDrawing" xmlns:w10="urn:schemas-microsoft-com:office:word" xmlns:w="http://schemas.openxmlformats.org/wordprocessingml/2006/main" xmlns:w14="http://schemas.microsoft.com/office/word/2010/wordml" xmlns:w15="http://schemas.microsoft.com/office/word/2012/wordml" xmlns:w16cex="http://schemas.microsoft.com/office/word/2018/wordml/cex" xmlns:w16cid="http://schemas.microsoft.com/office/word/2016/wordml/cid" xmlns:w16="http://schemas.microsoft.com/office/word/2018/wordml" xmlns:w16sdtdh="http://schemas.microsoft.com/office/word/2020/wordml/sdtdatahash" xmlns:w16se="http://schemas.microsoft.com/office/word/2015/wordml/symex" xmlns:wpg="http://schemas.microsoft.com/office/word/2010/wordprocessingGroup" xmlns:wpi="http://schemas.microsoft.com/office/word/2010/wordprocessingInk" xmlns:wne="http://schemas.microsoft.com/office/word/2006/wordml" xmlns:wps="http://schemas.microsoft.com/office/word/2010/wordprocessingShape" mc:Ignorable="w14 w15 w16se w16cid w16 w16cex w16sdtdh wp14">
+<w:document xmlns:wpc="http://schemas.microsoft.com/office/word/2010/wordprocessingCanvas" xmlns:cx="http://schemas.microsoft.com/office/drawing/2014/chartex" xmlns:cx1="http://schemas.microsoft.com/office/drawing/2015/9/8/chartex" xmlns:cx2="http://schemas.microsoft.com/office/drawing/2015/10/21/chartex" xmlns:cx3="http://schemas.microsoft.com/office/drawing/2016/5/9/chartex" xmlns:cx4="http://schemas.microsoft.com/office/drawing/2016/5/10/chartex" xmlns:cx5="http://schemas.microsoft.com/office/drawing/2016/5/11/chartex" xmlns:cx6="http://schemas.microsoft.com/office/drawing/2016/5/12/chartex" xmlns:cx7="http://schemas.microsoft.com/office/drawing/2016/5/13/chartex" xmlns:cx8="http://schemas.microsoft.com/office/drawing/2016/5/14/chartex" xmlns:mc="http://schemas.openxmlformats.org/markup-compatibility/2006" xmlns:aink="http://schemas.microsoft.com/office/drawing/2016/ink" xmlns:am3d="http://schemas.microsoft.com/office/drawing/2017/model3d" xmlns:o="urn:schemas-microsoft-com:office:office" xmlns:oel="http://schemas.microsoft.com/office/2019/extlst" xmlns:r="http://schemas.openxmlformats.org/officeDocument/2006/relationships" xmlns:m="http://schemas.openxmlformats.org/officeDocument/2006/math" xmlns:v="urn:schemas-microsoft-com:vml" xmlns:wp14="http://schemas.microsoft.com/office/word/2010/wordprocessingDrawing" xmlns:wp="http://schemas.openxmlformats.org/drawingml/2006/wordprocessingDrawing" xmlns:w10="urn:schemas-microsoft-com:office:word" xmlns:w="http://schemas.openxmlformats.org/wordprocessingml/2006/main" xmlns:w14="http://schemas.microsoft.com/office/word/2010/wordml" xmlns:w15="http://schemas.microsoft.com/office/word/2012/wordml" xmlns:w16cex="http://schemas.microsoft.com/office/word/2018/wordml/cex" xmlns:w16cid="http://schemas.microsoft.com/office/word/2016/wordml/cid" xmlns:w16="http://schemas.microsoft.com/office/word/2018/wordml" xmlns:w16du="http://schemas.microsoft.com/office/word/2023/wordml/word16du" xmlns:w16sdtdh="http://schemas.microsoft.com/office/word/2020/wordml/sdtdatahash" xmlns:w16sdtfl="http://schemas.microsoft.com/office/word/2024/wordml/sdtformatlock" xmlns:w16se="http://schemas.microsoft.com/office/word/2015/wordml/symex" xmlns:wpg="http://schemas.microsoft.com/office/word/2010/wordprocessingGroup" xmlns:wpi="http://schemas.microsoft.com/office/word/2010/wordprocessingInk" xmlns:wne="http://schemas.microsoft.com/office/word/2006/wordml" xmlns:wps="http://schemas.microsoft.com/office/word/2010/wordprocessingShape" mc:Ignorable="w14 w15 w16se w16cid w16 w16cex w16sdtdh w16sdtfl w16du wp14">
   <w:body>
     <w:p>
       <w:pPr>
@@ -211,27 +211,34 @@
           <w:szCs w:val="22"/>
           <w:lang w:val="en-US" w:eastAsia="en-GB"/>
         </w:rPr>
-        <w:t xml:space="preserve">str. Argentina 25, </w:t>
-      </w:r>
-      <w:proofErr w:type="spellStart"/>
-      <w:r>
-        <w:rPr>
-          <w:rFonts w:ascii="Onest Regular" w:eastAsia="Times New Roman" w:hAnsi="Onest Regular" w:cstheme="majorHAnsi"/>
-          <w:sz w:val="22"/>
-          <w:szCs w:val="22"/>
-          <w:lang w:val="en-US" w:eastAsia="en-GB"/>
-        </w:rPr>
-        <w:t>Parter</w:t>
-      </w:r>
-      <w:proofErr w:type="spellEnd"/>
-      <w:r>
-        <w:rPr>
-          <w:rFonts w:ascii="Onest Regular" w:eastAsia="Times New Roman" w:hAnsi="Onest Regular" w:cstheme="majorHAnsi"/>
-          <w:sz w:val="22"/>
-          <w:szCs w:val="22"/>
-          <w:lang w:eastAsia="en-GB"/>
-        </w:rPr>
-        <w:t xml:space="preserve">, București, Sector 1, înregistrată la Registrul Comerțului sub nr. J40/18958/2023, având CUI 48916879, cont IBAN RON RO70BTRLRONCRT0CQ9251701, cont IBAN EUR RO17BTRLEURCRT0CQ9251701, deschis la Banca Transilvania, reprezentată legal de administrator Bogos Oxana, denumită în continuare </w:t>
+        <w:t>str. Argentina 25, Parter</w:t>
+      </w:r>
+      <w:r>
+        <w:rPr>
+          <w:rFonts w:ascii="Onest Regular" w:eastAsia="Times New Roman" w:hAnsi="Onest Regular" w:cstheme="majorHAnsi"/>
+          <w:sz w:val="22"/>
+          <w:szCs w:val="22"/>
+          <w:lang w:eastAsia="en-GB"/>
+        </w:rPr>
+        <w:t xml:space="preserve">, București, Sector 1, înregistrată la Registrul Comerțului sub nr. J40/18958/2023, având CUI 48916879, cont IBAN RON RO70BTRLRONCRT0CQ9251701, cont IBAN EUR RO17BTRLEURCRT0CQ9251701, deschis la Banca Transilvania, reprezentată legal de administrator </w:t>
+      </w:r>
+      <w:r>
+        <w:rPr>
+          <w:rFonts w:ascii="Onest Regular" w:eastAsia="Times New Roman" w:hAnsi="Onest Regular" w:cstheme="majorHAnsi"/>
+          <w:sz w:val="22"/>
+          <w:szCs w:val="22"/>
+          <w:lang w:eastAsia="en-GB"/>
+        </w:rPr>
+        <w:t>Azhyppa Ihor</w:t>
+      </w:r>
+      <w:r>
+        <w:rPr>
+          <w:rFonts w:ascii="Onest Regular" w:eastAsia="Times New Roman" w:hAnsi="Onest Regular" w:cstheme="majorHAnsi"/>
+          <w:sz w:val="22"/>
+          <w:szCs w:val="22"/>
+          <w:lang w:eastAsia="en-GB"/>
+        </w:rPr>
+        <w:t xml:space="preserve">, denumită în continuare </w:t>
       </w:r>
       <w:r>
         <w:rPr>
@@ -500,17 +507,35 @@
           <w:rFonts w:ascii="Onest Regular" w:eastAsia="Times New Roman" w:hAnsi="Onest Regular" w:cstheme="majorHAnsi"/>
           <w:sz w:val="22"/>
           <w:szCs w:val="22"/>
-          <w:lang w:eastAsia="en-GB"/>
-        </w:rPr>
-      </w:pPr>
-      <w:r>
-        <w:rPr>
-          <w:rFonts w:ascii="Onest Regular" w:eastAsia="Times New Roman" w:hAnsi="Onest Regular" w:cstheme="majorHAnsi"/>
-          <w:sz w:val="22"/>
-          <w:szCs w:val="22"/>
-          <w:lang w:eastAsia="en-GB"/>
-        </w:rPr>
-        <w:t>Agenția încheie prezentul contract cu Agentul pentru a colabora în vederea atragerii de noi clienți în scopul vânzării de produse turistice. Agentul va desfășura activități de promovare și intermediere pentru a aduce clienți, iar Agenția va vinde produse turistice acestora și va achita Agentului un comision pentru fiecare vânzare realizată datorită intervenției acestuia.</w:t>
+          <w:lang w:val="ru-RU" w:eastAsia="en-GB"/>
+        </w:rPr>
+      </w:pPr>
+      <w:r>
+        <w:rPr>
+          <w:rFonts w:ascii="Onest Regular" w:eastAsia="Times New Roman" w:hAnsi="Onest Regular" w:cstheme="majorHAnsi"/>
+          <w:sz w:val="22"/>
+          <w:szCs w:val="22"/>
+          <w:lang w:eastAsia="en-GB"/>
+        </w:rPr>
+        <w:t xml:space="preserve">Agenția încheie prezentul contract cu Agentul pentru a colabora în vederea atragerii de noi clienți în scopul vânzării de produse turistice. Agentul va desfășura activități de promovare și intermediere pentru a aduce clienți, </w:t>
+      </w:r>
+      <w:r>
+        <w:rPr>
+          <w:rFonts w:ascii="Onest Regular" w:eastAsia="Times New Roman" w:hAnsi="Onest Regular" w:cstheme="majorHAnsi"/>
+          <w:sz w:val="22"/>
+          <w:szCs w:val="22"/>
+          <w:lang w:eastAsia="en-GB"/>
+        </w:rPr>
+        <w:t>iar Agenția va efectua rezervări de produse turistice pentru acești clienți, în baza informațiilor furnizate de Agent, și va achita Agentului un comision pentru fiecare rezervare realizată datorită intervenției acestuia</w:t>
+      </w:r>
+      <w:r>
+        <w:rPr>
+          <w:rFonts w:ascii="Onest Regular" w:eastAsia="Times New Roman" w:hAnsi="Onest Regular" w:cstheme="majorHAnsi"/>
+          <w:sz w:val="22"/>
+          <w:szCs w:val="22"/>
+          <w:lang w:val="en-US" w:eastAsia="en-GB"/>
+        </w:rPr>
+        <w:t>.</w:t>
       </w:r>
     </w:p>
     <w:p>
@@ -523,11 +548,9 @@
         <w:jc w:val="both"/>
         <w:rPr>
           <w:rFonts w:ascii="Onest Regular" w:eastAsia="Times New Roman" w:hAnsi="Onest Regular" w:cstheme="majorHAnsi"/>
-          <w:b/>
-          <w:bCs/>
-          <w:sz w:val="22"/>
-          <w:szCs w:val="22"/>
-          <w:lang w:eastAsia="en-GB"/>
+          <w:sz w:val="22"/>
+          <w:szCs w:val="22"/>
+          <w:lang w:val="en-US" w:eastAsia="en-GB"/>
         </w:rPr>
       </w:pPr>
       <w:r>
@@ -584,17 +607,17 @@
           <w:rFonts w:ascii="Onest Regular" w:eastAsia="Times New Roman" w:hAnsi="Onest Regular" w:cstheme="majorHAnsi"/>
           <w:sz w:val="22"/>
           <w:szCs w:val="22"/>
-          <w:lang w:eastAsia="en-GB"/>
-        </w:rPr>
-      </w:pPr>
-      <w:r>
-        <w:rPr>
-          <w:rFonts w:ascii="Onest Regular" w:eastAsia="Times New Roman" w:hAnsi="Onest Regular" w:cstheme="majorHAnsi"/>
-          <w:sz w:val="22"/>
-          <w:szCs w:val="22"/>
-          <w:lang w:eastAsia="en-GB"/>
-        </w:rPr>
-        <w:t>• Agenția se obligă să furnizeze servicii turistice de calitate, să ofere informații detaliate și corecte despre produsele sale și să încheie contracte de prestări servicii turistice cu clienții aduși de Agent.</w:t>
+          <w:lang w:val="ru-RU" w:eastAsia="en-GB"/>
+        </w:rPr>
+      </w:pPr>
+      <w:r>
+        <w:rPr>
+          <w:rFonts w:ascii="Onest Regular" w:eastAsia="Times New Roman" w:hAnsi="Onest Regular" w:cstheme="majorHAnsi"/>
+          <w:sz w:val="22"/>
+          <w:szCs w:val="22"/>
+          <w:lang w:eastAsia="en-GB"/>
+        </w:rPr>
+        <w:t>• Агентство зобов’язується здійснювати бронювання пакетних турів у туроператорів відповідно до даних, отриманих від Агента.</w:t>
       </w:r>
     </w:p>
     <w:p>
@@ -609,17 +632,17 @@
           <w:rFonts w:ascii="Onest Regular" w:eastAsia="Times New Roman" w:hAnsi="Onest Regular" w:cstheme="majorHAnsi"/>
           <w:sz w:val="22"/>
           <w:szCs w:val="22"/>
-          <w:lang w:eastAsia="en-GB"/>
-        </w:rPr>
-      </w:pPr>
-      <w:r>
-        <w:rPr>
-          <w:rFonts w:ascii="Onest Regular" w:eastAsia="Times New Roman" w:hAnsi="Onest Regular" w:cstheme="majorHAnsi"/>
-          <w:sz w:val="22"/>
-          <w:szCs w:val="22"/>
-          <w:lang w:eastAsia="en-GB"/>
-        </w:rPr>
-        <w:t>• Agenția va calcula și va achita comisionul Agentului în baza vânzărilor efectuate către clienții aduși de acesta, conform condițiilor stabilite în anexele prezentului contract.</w:t>
+          <w:lang w:val="ru-RU" w:eastAsia="en-GB"/>
+        </w:rPr>
+      </w:pPr>
+      <w:r>
+        <w:rPr>
+          <w:rFonts w:ascii="Onest Regular" w:eastAsia="Times New Roman" w:hAnsi="Onest Regular" w:cstheme="majorHAnsi"/>
+          <w:sz w:val="22"/>
+          <w:szCs w:val="22"/>
+          <w:lang w:eastAsia="en-GB"/>
+        </w:rPr>
+        <w:t>• Агентство розраховує та виплачує Агентові комісію на підставі продажів, здійснених клієнтам, залученим ним, згідно з умовами, визначеними в додатках до цього договору.</w:t>
       </w:r>
     </w:p>
     <w:p>
@@ -698,7 +721,7 @@
           <w:szCs w:val="22"/>
           <w:lang w:eastAsia="en-GB"/>
         </w:rPr>
-        <w:t>• Agentul va informa clienții potențiali cu privire la detaliile ofertelor turistice și va facilita comunicarea dintre aceștia și Agenție.</w:t>
+        <w:t xml:space="preserve">• Agentul va informa clienții potențiali cu privire la detaliile ofertelor turistice </w:t>
       </w:r>
     </w:p>
     <w:p>
@@ -748,7 +771,6 @@
           <w:szCs w:val="22"/>
           <w:lang w:eastAsia="en-GB"/>
         </w:rPr>
-        <w:lastRenderedPageBreak/>
         <w:t>• Agentul va asigura confidențialitatea informațiilor primite de la Agenție și nu va dezvălui aceste informații unor terți fără acordul prealabil al Agenției.</w:t>
       </w:r>
     </w:p>
@@ -778,6 +800,7 @@
           <w:szCs w:val="22"/>
           <w:lang w:eastAsia="en-GB"/>
         </w:rPr>
+        <w:lastRenderedPageBreak/>
         <w:t>Art. 3. Comisionul</w:t>
       </w:r>
     </w:p>
@@ -1223,7 +1246,6 @@
           <w:szCs w:val="22"/>
           <w:lang w:eastAsia="en-GB"/>
         </w:rPr>
-        <w:lastRenderedPageBreak/>
         <w:t>Art. 8. Rezilierea contractului</w:t>
       </w:r>
     </w:p>
@@ -1249,6 +1271,7 @@
           <w:szCs w:val="22"/>
           <w:lang w:eastAsia="en-GB"/>
         </w:rPr>
+        <w:lastRenderedPageBreak/>
         <w:t>• Contractul poate fi reziliat de oricare dintre părți în cazul nerespectării obligațiilor contractuale de către cealaltă parte, prin notificare scrisă cu o perioadă de preaviz de 15 zile.</w:t>
       </w:r>
     </w:p>
@@ -1630,8 +1653,19 @@
           <w:szCs w:val="22"/>
           <w:lang w:val="ro-RO"/>
         </w:rPr>
-        <w:t xml:space="preserve"> Ihor</w:t>
-      </w:r>
+        <w:t xml:space="preserve"> </w:t>
+      </w:r>
+      <w:proofErr w:type="spellStart"/>
+      <w:r>
+        <w:rPr>
+          <w:rFonts w:ascii="Onest Regular" w:hAnsi="Onest Regular" w:cstheme="majorHAnsi"/>
+          <w:sz w:val="22"/>
+          <w:szCs w:val="22"/>
+          <w:lang w:val="ro-RO"/>
+        </w:rPr>
+        <w:t>Ihor</w:t>
+      </w:r>
+      <w:proofErr w:type="spellEnd"/>
       <w:r>
         <w:rPr>
           <w:rFonts w:ascii="Onest Regular" w:hAnsi="Onest Regular" w:cstheme="majorHAnsi"/>
@@ -2112,6 +2146,7 @@
           <w:u w:val="single"/>
           <w:lang w:eastAsia="en-GB"/>
         </w:rPr>
+        <w:lastRenderedPageBreak/>
         <w:t>№ {{contractNumber}} від {{date}}</w:t>
       </w:r>
     </w:p>
@@ -2181,7 +2216,43 @@
           <w:szCs w:val="22"/>
           <w:lang w:eastAsia="en-GB"/>
         </w:rPr>
-        <w:t>, юридичною особою з місцезнаходженням: Intrarea Gheorghe Simionescu Nr.19, Ap. B26, м. Бухарест, сектор 1, зареєстрованою в Торговому реєстрі під номером J40/18958/2023, з кодом CUI 48916879, банківськими рахунками IBAN RON: RO70BTRLRONCRT0CQ9251701 та IBAN EUR: RO17BTRLEURCRT0CQ9251701, відкритими в Banca Transilvania, законно представленою адміністратором Богос Оксаною, надалі — «Агенція»,</w:t>
+        <w:t>, юридичною особою з місцезнаходженням: Intrarea Gheorghe Simionescu Nr.19, Ap. B26, м. Бухарест, сектор 1, зареєстрованою в Торговому реєстрі під номером J40/18958/2023, з кодом CUI 48916879, банківськими рахунками IBAN RON: RO70BTRLRONCRT0CQ9251701 та IBAN EUR: RO17BTRLEURCRT0CQ9251701, відкритими в Banca Transilvania, законно представленою адміністратором</w:t>
+      </w:r>
+      <w:r>
+        <w:rPr>
+          <w:rFonts w:ascii="Onest Regular" w:eastAsia="Times New Roman" w:hAnsi="Onest Regular" w:cstheme="majorHAnsi"/>
+          <w:sz w:val="22"/>
+          <w:szCs w:val="22"/>
+          <w:lang w:eastAsia="en-GB"/>
+        </w:rPr>
+        <w:t xml:space="preserve"> </w:t>
+      </w:r>
+      <w:r>
+        <w:rPr>
+          <w:rFonts w:ascii="Onest Regular" w:eastAsia="Times New Roman" w:hAnsi="Onest Regular" w:cstheme="majorHAnsi"/>
+          <w:sz w:val="22"/>
+          <w:szCs w:val="22"/>
+          <w:lang w:eastAsia="en-GB"/>
+        </w:rPr>
+        <w:t xml:space="preserve">Ажиппа </w:t>
+      </w:r>
+      <w:r>
+        <w:rPr>
+          <w:rFonts w:ascii="Onest Regular" w:eastAsia="Times New Roman" w:hAnsi="Onest Regular" w:cstheme="majorHAnsi"/>
+          <w:sz w:val="22"/>
+          <w:szCs w:val="22"/>
+          <w:lang w:eastAsia="en-GB"/>
+        </w:rPr>
+        <w:t>Iгорем</w:t>
+      </w:r>
+      <w:r>
+        <w:rPr>
+          <w:rFonts w:ascii="Onest Regular" w:eastAsia="Times New Roman" w:hAnsi="Onest Regular" w:cstheme="majorHAnsi"/>
+          <w:sz w:val="22"/>
+          <w:szCs w:val="22"/>
+          <w:lang w:eastAsia="en-GB"/>
+        </w:rPr>
+        <w:t>, надалі — «Агенція»,</w:t>
       </w:r>
     </w:p>
     <w:p>
@@ -2328,7 +2399,25 @@
           <w:szCs w:val="22"/>
           <w:lang w:eastAsia="en-GB"/>
         </w:rPr>
-        <w:t>Агенція укладає цей договір з Агентом з метою співпраці для залучення нових клієнтів з метою продажу туристичних продуктів. Агент здійснюватиме рекламну та посередницьку діяльність для залучення клієнтів, а Агенція продаватиме туристичні продукти цим клієнтам та виплачуватиме Агенту комісію за кожен продаж, здійснений за його участі.</w:t>
+        <w:t xml:space="preserve">Агенція укладає цей договір з Агентом з метою співпраці для залучення нових клієнтів з метою продажу туристичних продуктів. Агент здійснюватиме рекламну та посередницьку діяльність для залучення клієнтів, </w:t>
+      </w:r>
+      <w:r>
+        <w:rPr>
+          <w:rFonts w:ascii="Onest Regular" w:eastAsia="Times New Roman" w:hAnsi="Onest Regular" w:cstheme="majorHAnsi"/>
+          <w:sz w:val="22"/>
+          <w:szCs w:val="22"/>
+          <w:lang w:eastAsia="en-GB"/>
+        </w:rPr>
+        <w:t>а Агентство здійснює бронювання туристичних продуктів для цих клієнтів на підставі інформації, наданої Агентом, і виплачує Агентові комісію за кожне бронювання, здійснене завдяки його участі</w:t>
+      </w:r>
+      <w:r>
+        <w:rPr>
+          <w:rFonts w:ascii="Onest Regular" w:eastAsia="Times New Roman" w:hAnsi="Onest Regular" w:cstheme="majorHAnsi"/>
+          <w:sz w:val="22"/>
+          <w:szCs w:val="22"/>
+          <w:lang w:eastAsia="en-GB"/>
+        </w:rPr>
+        <w:t>.</w:t>
       </w:r>
     </w:p>
     <w:p>
@@ -2532,7 +2621,16 @@
           <w:szCs w:val="22"/>
           <w:lang w:eastAsia="en-GB"/>
         </w:rPr>
-        <w:t>• Інформування потенційних клієнтів про деталі туристичних пропозицій та сприяння комунікації між ними й Агенцією.</w:t>
+        <w:t>• Інформування потенційних клієнтів про деталі туристичних пропозицій</w:t>
+      </w:r>
+      <w:r>
+        <w:rPr>
+          <w:rFonts w:ascii="Onest Regular" w:eastAsia="Times New Roman" w:hAnsi="Onest Regular" w:cstheme="majorHAnsi"/>
+          <w:sz w:val="22"/>
+          <w:szCs w:val="22"/>
+          <w:lang w:eastAsia="en-GB"/>
+        </w:rPr>
+        <w:t>.</w:t>
       </w:r>
     </w:p>
     <w:p>
@@ -2580,9 +2678,42 @@
           <w:szCs w:val="22"/>
           <w:lang w:eastAsia="en-GB"/>
         </w:rPr>
-        <w:lastRenderedPageBreak/>
         <w:t>• Забезпечення конфіденційності інформації, отриманої від Агенції, без передачі її третім особам без письмової згоди Агенції.</w:t>
       </w:r>
+    </w:p>
+    <w:p>
+      <w:pPr>
+        <w:tabs>
+          <w:tab w:val="left" w:pos="4820"/>
+        </w:tabs>
+        <w:spacing w:before="100" w:beforeAutospacing="1" w:after="100" w:afterAutospacing="1"/>
+        <w:ind w:right="-110"/>
+        <w:rPr>
+          <w:rFonts w:ascii="Onest Regular" w:eastAsia="Times New Roman" w:hAnsi="Onest Regular" w:cstheme="majorHAnsi"/>
+          <w:b/>
+          <w:bCs/>
+          <w:sz w:val="22"/>
+          <w:szCs w:val="22"/>
+          <w:lang w:eastAsia="en-GB"/>
+        </w:rPr>
+      </w:pPr>
+    </w:p>
+    <w:p>
+      <w:pPr>
+        <w:tabs>
+          <w:tab w:val="left" w:pos="4820"/>
+        </w:tabs>
+        <w:spacing w:before="100" w:beforeAutospacing="1" w:after="100" w:afterAutospacing="1"/>
+        <w:ind w:right="-110"/>
+        <w:rPr>
+          <w:rFonts w:ascii="Onest Regular" w:eastAsia="Times New Roman" w:hAnsi="Onest Regular" w:cstheme="majorHAnsi"/>
+          <w:b/>
+          <w:bCs/>
+          <w:sz w:val="22"/>
+          <w:szCs w:val="22"/>
+          <w:lang w:eastAsia="en-GB"/>
+        </w:rPr>
+      </w:pPr>
     </w:p>
     <w:p>
       <w:pPr>
@@ -3044,31 +3175,31 @@
           <w:szCs w:val="22"/>
           <w:lang w:eastAsia="en-GB"/>
         </w:rPr>
+        <w:t>Стаття 8. Розірвання договору</w:t>
+      </w:r>
+    </w:p>
+    <w:p>
+      <w:pPr>
+        <w:tabs>
+          <w:tab w:val="left" w:pos="4820"/>
+        </w:tabs>
+        <w:spacing w:before="100" w:beforeAutospacing="1" w:after="100" w:afterAutospacing="1"/>
+        <w:ind w:right="-110"/>
+        <w:rPr>
+          <w:rFonts w:ascii="Onest Regular" w:eastAsia="Times New Roman" w:hAnsi="Onest Regular" w:cstheme="majorHAnsi"/>
+          <w:sz w:val="22"/>
+          <w:szCs w:val="22"/>
+          <w:lang w:eastAsia="en-GB"/>
+        </w:rPr>
+      </w:pPr>
+      <w:r>
+        <w:rPr>
+          <w:rFonts w:ascii="Onest Regular" w:eastAsia="Times New Roman" w:hAnsi="Onest Regular" w:cstheme="majorHAnsi"/>
+          <w:sz w:val="22"/>
+          <w:szCs w:val="22"/>
+          <w:lang w:eastAsia="en-GB"/>
+        </w:rPr>
         <w:lastRenderedPageBreak/>
-        <w:t>Стаття 8. Розірвання договору</w:t>
-      </w:r>
-    </w:p>
-    <w:p>
-      <w:pPr>
-        <w:tabs>
-          <w:tab w:val="left" w:pos="4820"/>
-        </w:tabs>
-        <w:spacing w:before="100" w:beforeAutospacing="1" w:after="100" w:afterAutospacing="1"/>
-        <w:ind w:right="-110"/>
-        <w:rPr>
-          <w:rFonts w:ascii="Onest Regular" w:eastAsia="Times New Roman" w:hAnsi="Onest Regular" w:cstheme="majorHAnsi"/>
-          <w:sz w:val="22"/>
-          <w:szCs w:val="22"/>
-          <w:lang w:eastAsia="en-GB"/>
-        </w:rPr>
-      </w:pPr>
-      <w:r>
-        <w:rPr>
-          <w:rFonts w:ascii="Onest Regular" w:eastAsia="Times New Roman" w:hAnsi="Onest Regular" w:cstheme="majorHAnsi"/>
-          <w:sz w:val="22"/>
-          <w:szCs w:val="22"/>
-          <w:lang w:eastAsia="en-GB"/>
-        </w:rPr>
         <w:t>• Договір може бути розірваний будь-якою стороною у разі порушення іншою стороною своїх зобов’язань, шляхом письмового повідомлення за 15 днів.</w:t>
       </w:r>
     </w:p>
@@ -3267,30 +3398,6 @@
           <w:lang w:val="ru-RU" w:eastAsia="en-GB"/>
         </w:rPr>
       </w:pPr>
-    </w:p>
-    <w:p>
-      <w:pPr>
-        <w:tabs>
-          <w:tab w:val="left" w:pos="4820"/>
-        </w:tabs>
-        <w:spacing w:before="100" w:beforeAutospacing="1" w:after="100" w:afterAutospacing="1"/>
-        <w:ind w:right="-110"/>
-        <w:rPr>
-          <w:rFonts w:ascii="Onest Regular" w:eastAsia="Times New Roman" w:hAnsi="Onest Regular" w:cstheme="majorHAnsi"/>
-          <w:sz w:val="22"/>
-          <w:szCs w:val="22"/>
-          <w:lang w:eastAsia="en-GB"/>
-        </w:rPr>
-      </w:pPr>
-      <w:r>
-        <w:rPr>
-          <w:rFonts w:ascii="Onest Regular" w:eastAsia="Times New Roman" w:hAnsi="Onest Regular" w:cstheme="majorHAnsi"/>
-          <w:sz w:val="22"/>
-          <w:szCs w:val="22"/>
-          <w:lang w:eastAsia="en-GB"/>
-        </w:rPr>
-        <w:t>Підпис: ______________</w:t>
-      </w:r>
     </w:p>
     <w:p>
       <w:pPr>
@@ -3463,7 +3570,33 @@
           <w:sz w:val="22"/>
           <w:szCs w:val="22"/>
         </w:rPr>
-        <w:t>Ажиппа Ихор</w:t>
+        <w:t xml:space="preserve">Ажиппа </w:t>
+      </w:r>
+      <w:r>
+        <w:rPr>
+          <w:rFonts w:ascii="Onest Regular" w:hAnsi="Onest Regular" w:cstheme="majorHAnsi"/>
+          <w:sz w:val="22"/>
+          <w:szCs w:val="22"/>
+          <w:lang w:val="en-US"/>
+        </w:rPr>
+        <w:t>I</w:t>
+      </w:r>
+      <w:r>
+        <w:rPr>
+          <w:rFonts w:ascii="Onest Regular" w:hAnsi="Onest Regular" w:cstheme="majorHAnsi"/>
+          <w:sz w:val="22"/>
+          <w:szCs w:val="22"/>
+          <w:lang w:val="ru-RU"/>
+        </w:rPr>
+        <w:t>г</w:t>
+      </w:r>
+      <w:r>
+        <w:rPr>
+          <w:rFonts w:ascii="Onest Regular" w:hAnsi="Onest Regular" w:cstheme="majorHAnsi"/>
+          <w:sz w:val="22"/>
+          <w:szCs w:val="22"/>
+        </w:rPr>
+        <w:t>ор</w:t>
       </w:r>
       <w:r>
         <w:rPr>
@@ -3657,7 +3790,7 @@
 </file>
 
 <file path=word/endnotes.xml><?xml version="1.0" encoding="utf-8"?>
-<w:endnotes xmlns:wpc="http://schemas.microsoft.com/office/word/2010/wordprocessingCanvas" xmlns:cx="http://schemas.microsoft.com/office/drawing/2014/chartex" xmlns:cx1="http://schemas.microsoft.com/office/drawing/2015/9/8/chartex" xmlns:cx2="http://schemas.microsoft.com/office/drawing/2015/10/21/chartex" xmlns:cx3="http://schemas.microsoft.com/office/drawing/2016/5/9/chartex" xmlns:cx4="http://schemas.microsoft.com/office/drawing/2016/5/10/chartex" xmlns:cx5="http://schemas.microsoft.com/office/drawing/2016/5/11/chartex" xmlns:cx6="http://schemas.microsoft.com/office/drawing/2016/5/12/chartex" xmlns:cx7="http://schemas.microsoft.com/office/drawing/2016/5/13/chartex" xmlns:cx8="http://schemas.microsoft.com/office/drawing/2016/5/14/chartex" xmlns:mc="http://schemas.openxmlformats.org/markup-compatibility/2006" xmlns:aink="http://schemas.microsoft.com/office/drawing/2016/ink" xmlns:am3d="http://schemas.microsoft.com/office/drawing/2017/model3d" xmlns:o="urn:schemas-microsoft-com:office:office" xmlns:r="http://schemas.openxmlformats.org/officeDocument/2006/relationships" xmlns:m="http://schemas.openxmlformats.org/officeDocument/2006/math" xmlns:v="urn:schemas-microsoft-com:vml" xmlns:wp14="http://schemas.microsoft.com/office/word/2010/wordprocessingDrawing" xmlns:wp="http://schemas.openxmlformats.org/drawingml/2006/wordprocessingDrawing" xmlns:w10="urn:schemas-microsoft-com:office:word" xmlns:w="http://schemas.openxmlformats.org/wordprocessingml/2006/main" xmlns:w14="http://schemas.microsoft.com/office/word/2010/wordml" xmlns:w15="http://schemas.microsoft.com/office/word/2012/wordml" xmlns:w16cex="http://schemas.microsoft.com/office/word/2018/wordml/cex" xmlns:w16cid="http://schemas.microsoft.com/office/word/2016/wordml/cid" xmlns:w16="http://schemas.microsoft.com/office/word/2018/wordml" xmlns:w16sdtdh="http://schemas.microsoft.com/office/word/2020/wordml/sdtdatahash" xmlns:w16se="http://schemas.microsoft.com/office/word/2015/wordml/symex" xmlns:wpg="http://schemas.microsoft.com/office/word/2010/wordprocessingGroup" xmlns:wpi="http://schemas.microsoft.com/office/word/2010/wordprocessingInk" xmlns:wne="http://schemas.microsoft.com/office/word/2006/wordml" xmlns:wps="http://schemas.microsoft.com/office/word/2010/wordprocessingShape" mc:Ignorable="w14 w15 w16se w16cid w16 w16cex w16sdtdh wp14">
+<w:endnotes xmlns:wpc="http://schemas.microsoft.com/office/word/2010/wordprocessingCanvas" xmlns:cx="http://schemas.microsoft.com/office/drawing/2014/chartex" xmlns:cx1="http://schemas.microsoft.com/office/drawing/2015/9/8/chartex" xmlns:cx2="http://schemas.microsoft.com/office/drawing/2015/10/21/chartex" xmlns:cx3="http://schemas.microsoft.com/office/drawing/2016/5/9/chartex" xmlns:cx4="http://schemas.microsoft.com/office/drawing/2016/5/10/chartex" xmlns:cx5="http://schemas.microsoft.com/office/drawing/2016/5/11/chartex" xmlns:cx6="http://schemas.microsoft.com/office/drawing/2016/5/12/chartex" xmlns:cx7="http://schemas.microsoft.com/office/drawing/2016/5/13/chartex" xmlns:cx8="http://schemas.microsoft.com/office/drawing/2016/5/14/chartex" xmlns:mc="http://schemas.openxmlformats.org/markup-compatibility/2006" xmlns:aink="http://schemas.microsoft.com/office/drawing/2016/ink" xmlns:am3d="http://schemas.microsoft.com/office/drawing/2017/model3d" xmlns:o="urn:schemas-microsoft-com:office:office" xmlns:oel="http://schemas.microsoft.com/office/2019/extlst" xmlns:r="http://schemas.openxmlformats.org/officeDocument/2006/relationships" xmlns:m="http://schemas.openxmlformats.org/officeDocument/2006/math" xmlns:v="urn:schemas-microsoft-com:vml" xmlns:wp14="http://schemas.microsoft.com/office/word/2010/wordprocessingDrawing" xmlns:wp="http://schemas.openxmlformats.org/drawingml/2006/wordprocessingDrawing" xmlns:w10="urn:schemas-microsoft-com:office:word" xmlns:w="http://schemas.openxmlformats.org/wordprocessingml/2006/main" xmlns:w14="http://schemas.microsoft.com/office/word/2010/wordml" xmlns:w15="http://schemas.microsoft.com/office/word/2012/wordml" xmlns:w16cex="http://schemas.microsoft.com/office/word/2018/wordml/cex" xmlns:w16cid="http://schemas.microsoft.com/office/word/2016/wordml/cid" xmlns:w16="http://schemas.microsoft.com/office/word/2018/wordml" xmlns:w16du="http://schemas.microsoft.com/office/word/2023/wordml/word16du" xmlns:w16sdtdh="http://schemas.microsoft.com/office/word/2020/wordml/sdtdatahash" xmlns:w16sdtfl="http://schemas.microsoft.com/office/word/2024/wordml/sdtformatlock" xmlns:w16se="http://schemas.microsoft.com/office/word/2015/wordml/symex" xmlns:wpg="http://schemas.microsoft.com/office/word/2010/wordprocessingGroup" xmlns:wpi="http://schemas.microsoft.com/office/word/2010/wordprocessingInk" xmlns:wne="http://schemas.microsoft.com/office/word/2006/wordml" xmlns:wps="http://schemas.microsoft.com/office/word/2010/wordprocessingShape" mc:Ignorable="w14 w15 w16se w16cid w16 w16cex w16sdtdh w16sdtfl w16du wp14">
   <w:endnote w:type="separator" w:id="-1">
     <w:p>
       <w:r>
@@ -3676,7 +3809,7 @@
 </file>
 
 <file path=word/footnotes.xml><?xml version="1.0" encoding="utf-8"?>
-<w:footnotes xmlns:wpc="http://schemas.microsoft.com/office/word/2010/wordprocessingCanvas" xmlns:cx="http://schemas.microsoft.com/office/drawing/2014/chartex" xmlns:cx1="http://schemas.microsoft.com/office/drawing/2015/9/8/chartex" xmlns:cx2="http://schemas.microsoft.com/office/drawing/2015/10/21/chartex" xmlns:cx3="http://schemas.microsoft.com/office/drawing/2016/5/9/chartex" xmlns:cx4="http://schemas.microsoft.com/office/drawing/2016/5/10/chartex" xmlns:cx5="http://schemas.microsoft.com/office/drawing/2016/5/11/chartex" xmlns:cx6="http://schemas.microsoft.com/office/drawing/2016/5/12/chartex" xmlns:cx7="http://schemas.microsoft.com/office/drawing/2016/5/13/chartex" xmlns:cx8="http://schemas.microsoft.com/office/drawing/2016/5/14/chartex" xmlns:mc="http://schemas.openxmlformats.org/markup-compatibility/2006" xmlns:aink="http://schemas.microsoft.com/office/drawing/2016/ink" xmlns:am3d="http://schemas.microsoft.com/office/drawing/2017/model3d" xmlns:o="urn:schemas-microsoft-com:office:office" xmlns:r="http://schemas.openxmlformats.org/officeDocument/2006/relationships" xmlns:m="http://schemas.openxmlformats.org/officeDocument/2006/math" xmlns:v="urn:schemas-microsoft-com:vml" xmlns:wp14="http://schemas.microsoft.com/office/word/2010/wordprocessingDrawing" xmlns:wp="http://schemas.openxmlformats.org/drawingml/2006/wordprocessingDrawing" xmlns:w10="urn:schemas-microsoft-com:office:word" xmlns:w="http://schemas.openxmlformats.org/wordprocessingml/2006/main" xmlns:w14="http://schemas.microsoft.com/office/word/2010/wordml" xmlns:w15="http://schemas.microsoft.com/office/word/2012/wordml" xmlns:w16cex="http://schemas.microsoft.com/office/word/2018/wordml/cex" xmlns:w16cid="http://schemas.microsoft.com/office/word/2016/wordml/cid" xmlns:w16="http://schemas.microsoft.com/office/word/2018/wordml" xmlns:w16sdtdh="http://schemas.microsoft.com/office/word/2020/wordml/sdtdatahash" xmlns:w16se="http://schemas.microsoft.com/office/word/2015/wordml/symex" xmlns:wpg="http://schemas.microsoft.com/office/word/2010/wordprocessingGroup" xmlns:wpi="http://schemas.microsoft.com/office/word/2010/wordprocessingInk" xmlns:wne="http://schemas.microsoft.com/office/word/2006/wordml" xmlns:wps="http://schemas.microsoft.com/office/word/2010/wordprocessingShape" mc:Ignorable="w14 w15 w16se w16cid w16 w16cex w16sdtdh wp14">
+<w:footnotes xmlns:wpc="http://schemas.microsoft.com/office/word/2010/wordprocessingCanvas" xmlns:cx="http://schemas.microsoft.com/office/drawing/2014/chartex" xmlns:cx1="http://schemas.microsoft.com/office/drawing/2015/9/8/chartex" xmlns:cx2="http://schemas.microsoft.com/office/drawing/2015/10/21/chartex" xmlns:cx3="http://schemas.microsoft.com/office/drawing/2016/5/9/chartex" xmlns:cx4="http://schemas.microsoft.com/office/drawing/2016/5/10/chartex" xmlns:cx5="http://schemas.microsoft.com/office/drawing/2016/5/11/chartex" xmlns:cx6="http://schemas.microsoft.com/office/drawing/2016/5/12/chartex" xmlns:cx7="http://schemas.microsoft.com/office/drawing/2016/5/13/chartex" xmlns:cx8="http://schemas.microsoft.com/office/drawing/2016/5/14/chartex" xmlns:mc="http://schemas.openxmlformats.org/markup-compatibility/2006" xmlns:aink="http://schemas.microsoft.com/office/drawing/2016/ink" xmlns:am3d="http://schemas.microsoft.com/office/drawing/2017/model3d" xmlns:o="urn:schemas-microsoft-com:office:office" xmlns:oel="http://schemas.microsoft.com/office/2019/extlst" xmlns:r="http://schemas.openxmlformats.org/officeDocument/2006/relationships" xmlns:m="http://schemas.openxmlformats.org/officeDocument/2006/math" xmlns:v="urn:schemas-microsoft-com:vml" xmlns:wp14="http://schemas.microsoft.com/office/word/2010/wordprocessingDrawing" xmlns:wp="http://schemas.openxmlformats.org/drawingml/2006/wordprocessingDrawing" xmlns:w10="urn:schemas-microsoft-com:office:word" xmlns:w="http://schemas.openxmlformats.org/wordprocessingml/2006/main" xmlns:w14="http://schemas.microsoft.com/office/word/2010/wordml" xmlns:w15="http://schemas.microsoft.com/office/word/2012/wordml" xmlns:w16cex="http://schemas.microsoft.com/office/word/2018/wordml/cex" xmlns:w16cid="http://schemas.microsoft.com/office/word/2016/wordml/cid" xmlns:w16="http://schemas.microsoft.com/office/word/2018/wordml" xmlns:w16du="http://schemas.microsoft.com/office/word/2023/wordml/word16du" xmlns:w16sdtdh="http://schemas.microsoft.com/office/word/2020/wordml/sdtdatahash" xmlns:w16sdtfl="http://schemas.microsoft.com/office/word/2024/wordml/sdtformatlock" xmlns:w16se="http://schemas.microsoft.com/office/word/2015/wordml/symex" xmlns:wpg="http://schemas.microsoft.com/office/word/2010/wordprocessingGroup" xmlns:wpi="http://schemas.microsoft.com/office/word/2010/wordprocessingInk" xmlns:wne="http://schemas.microsoft.com/office/word/2006/wordml" xmlns:wps="http://schemas.microsoft.com/office/word/2010/wordprocessingShape" mc:Ignorable="w14 w15 w16se w16cid w16 w16cex w16sdtdh w16sdtfl w16du wp14">
   <w:footnote w:type="separator" w:id="-1">
     <w:p>
       <w:r>
@@ -3695,7 +3828,7 @@
 </file>
 
 <file path=word/header1.xml><?xml version="1.0" encoding="utf-8"?>
-<w:hdr xmlns:wpc="http://schemas.microsoft.com/office/word/2010/wordprocessingCanvas" xmlns:cx="http://schemas.microsoft.com/office/drawing/2014/chartex" xmlns:cx1="http://schemas.microsoft.com/office/drawing/2015/9/8/chartex" xmlns:cx2="http://schemas.microsoft.com/office/drawing/2015/10/21/chartex" xmlns:cx3="http://schemas.microsoft.com/office/drawing/2016/5/9/chartex" xmlns:cx4="http://schemas.microsoft.com/office/drawing/2016/5/10/chartex" xmlns:cx5="http://schemas.microsoft.com/office/drawing/2016/5/11/chartex" xmlns:cx6="http://schemas.microsoft.com/office/drawing/2016/5/12/chartex" xmlns:cx7="http://schemas.microsoft.com/office/drawing/2016/5/13/chartex" xmlns:cx8="http://schemas.microsoft.com/office/drawing/2016/5/14/chartex" xmlns:mc="http://schemas.openxmlformats.org/markup-compatibility/2006" xmlns:aink="http://schemas.microsoft.com/office/drawing/2016/ink" xmlns:am3d="http://schemas.microsoft.com/office/drawing/2017/model3d" xmlns:o="urn:schemas-microsoft-com:office:office" xmlns:r="http://schemas.openxmlformats.org/officeDocument/2006/relationships" xmlns:m="http://schemas.openxmlformats.org/officeDocument/2006/math" xmlns:v="urn:schemas-microsoft-com:vml" xmlns:wp14="http://schemas.microsoft.com/office/word/2010/wordprocessingDrawing" xmlns:wp="http://schemas.openxmlformats.org/drawingml/2006/wordprocessingDrawing" xmlns:w10="urn:schemas-microsoft-com:office:word" xmlns:w="http://schemas.openxmlformats.org/wordprocessingml/2006/main" xmlns:w14="http://schemas.microsoft.com/office/word/2010/wordml" xmlns:w15="http://schemas.microsoft.com/office/word/2012/wordml" xmlns:w16cex="http://schemas.microsoft.com/office/word/2018/wordml/cex" xmlns:w16cid="http://schemas.microsoft.com/office/word/2016/wordml/cid" xmlns:w16="http://schemas.microsoft.com/office/word/2018/wordml" xmlns:w16sdtdh="http://schemas.microsoft.com/office/word/2020/wordml/sdtdatahash" xmlns:w16se="http://schemas.microsoft.com/office/word/2015/wordml/symex" xmlns:wpg="http://schemas.microsoft.com/office/word/2010/wordprocessingGroup" xmlns:wpi="http://schemas.microsoft.com/office/word/2010/wordprocessingInk" xmlns:wne="http://schemas.microsoft.com/office/word/2006/wordml" xmlns:wps="http://schemas.microsoft.com/office/word/2010/wordprocessingShape" mc:Ignorable="w14 w15 w16se w16cid w16 w16cex w16sdtdh wp14">
+<w:hdr xmlns:wpc="http://schemas.microsoft.com/office/word/2010/wordprocessingCanvas" xmlns:cx="http://schemas.microsoft.com/office/drawing/2014/chartex" xmlns:cx1="http://schemas.microsoft.com/office/drawing/2015/9/8/chartex" xmlns:cx2="http://schemas.microsoft.com/office/drawing/2015/10/21/chartex" xmlns:cx3="http://schemas.microsoft.com/office/drawing/2016/5/9/chartex" xmlns:cx4="http://schemas.microsoft.com/office/drawing/2016/5/10/chartex" xmlns:cx5="http://schemas.microsoft.com/office/drawing/2016/5/11/chartex" xmlns:cx6="http://schemas.microsoft.com/office/drawing/2016/5/12/chartex" xmlns:cx7="http://schemas.microsoft.com/office/drawing/2016/5/13/chartex" xmlns:cx8="http://schemas.microsoft.com/office/drawing/2016/5/14/chartex" xmlns:mc="http://schemas.openxmlformats.org/markup-compatibility/2006" xmlns:aink="http://schemas.microsoft.com/office/drawing/2016/ink" xmlns:am3d="http://schemas.microsoft.com/office/drawing/2017/model3d" xmlns:o="urn:schemas-microsoft-com:office:office" xmlns:oel="http://schemas.microsoft.com/office/2019/extlst" xmlns:r="http://schemas.openxmlformats.org/officeDocument/2006/relationships" xmlns:m="http://schemas.openxmlformats.org/officeDocument/2006/math" xmlns:v="urn:schemas-microsoft-com:vml" xmlns:wp14="http://schemas.microsoft.com/office/word/2010/wordprocessingDrawing" xmlns:wp="http://schemas.openxmlformats.org/drawingml/2006/wordprocessingDrawing" xmlns:w10="urn:schemas-microsoft-com:office:word" xmlns:w="http://schemas.openxmlformats.org/wordprocessingml/2006/main" xmlns:w14="http://schemas.microsoft.com/office/word/2010/wordml" xmlns:w15="http://schemas.microsoft.com/office/word/2012/wordml" xmlns:w16cex="http://schemas.microsoft.com/office/word/2018/wordml/cex" xmlns:w16cid="http://schemas.microsoft.com/office/word/2016/wordml/cid" xmlns:w16="http://schemas.microsoft.com/office/word/2018/wordml" xmlns:w16du="http://schemas.microsoft.com/office/word/2023/wordml/word16du" xmlns:w16sdtdh="http://schemas.microsoft.com/office/word/2020/wordml/sdtdatahash" xmlns:w16sdtfl="http://schemas.microsoft.com/office/word/2024/wordml/sdtformatlock" xmlns:w16se="http://schemas.microsoft.com/office/word/2015/wordml/symex" xmlns:wpg="http://schemas.microsoft.com/office/word/2010/wordprocessingGroup" xmlns:wpi="http://schemas.microsoft.com/office/word/2010/wordprocessingInk" xmlns:wne="http://schemas.microsoft.com/office/word/2006/wordml" xmlns:wps="http://schemas.microsoft.com/office/word/2010/wordprocessingShape" mc:Ignorable="w14 w15 w16se w16cid w16 w16cex w16sdtdh w16sdtfl w16du wp14">
   <w:p>
     <w:pPr>
       <w:pStyle w:val="Header"/>
@@ -4583,7 +4716,7 @@
 </file>
 
 <file path=word/numbering.xml><?xml version="1.0" encoding="utf-8"?>
-<w:numbering xmlns:wpc="http://schemas.microsoft.com/office/word/2010/wordprocessingCanvas" xmlns:cx="http://schemas.microsoft.com/office/drawing/2014/chartex" xmlns:cx1="http://schemas.microsoft.com/office/drawing/2015/9/8/chartex" xmlns:cx2="http://schemas.microsoft.com/office/drawing/2015/10/21/chartex" xmlns:cx3="http://schemas.microsoft.com/office/drawing/2016/5/9/chartex" xmlns:cx4="http://schemas.microsoft.com/office/drawing/2016/5/10/chartex" xmlns:cx5="http://schemas.microsoft.com/office/drawing/2016/5/11/chartex" xmlns:cx6="http://schemas.microsoft.com/office/drawing/2016/5/12/chartex" xmlns:cx7="http://schemas.microsoft.com/office/drawing/2016/5/13/chartex" xmlns:cx8="http://schemas.microsoft.com/office/drawing/2016/5/14/chartex" xmlns:mc="http://schemas.openxmlformats.org/markup-compatibility/2006" xmlns:aink="http://schemas.microsoft.com/office/drawing/2016/ink" xmlns:am3d="http://schemas.microsoft.com/office/drawing/2017/model3d" xmlns:o="urn:schemas-microsoft-com:office:office" xmlns:r="http://schemas.openxmlformats.org/officeDocument/2006/relationships" xmlns:m="http://schemas.openxmlformats.org/officeDocument/2006/math" xmlns:v="urn:schemas-microsoft-com:vml" xmlns:wp14="http://schemas.microsoft.com/office/word/2010/wordprocessingDrawing" xmlns:wp="http://schemas.openxmlformats.org/drawingml/2006/wordprocessingDrawing" xmlns:w10="urn:schemas-microsoft-com:office:word" xmlns:w="http://schemas.openxmlformats.org/wordprocessingml/2006/main" xmlns:w14="http://schemas.microsoft.com/office/word/2010/wordml" xmlns:w15="http://schemas.microsoft.com/office/word/2012/wordml" xmlns:w16cex="http://schemas.microsoft.com/office/word/2018/wordml/cex" xmlns:w16cid="http://schemas.microsoft.com/office/word/2016/wordml/cid" xmlns:w16="http://schemas.microsoft.com/office/word/2018/wordml" xmlns:w16sdtdh="http://schemas.microsoft.com/office/word/2020/wordml/sdtdatahash" xmlns:w16se="http://schemas.microsoft.com/office/word/2015/wordml/symex" xmlns:wpg="http://schemas.microsoft.com/office/word/2010/wordprocessingGroup" xmlns:wpi="http://schemas.microsoft.com/office/word/2010/wordprocessingInk" xmlns:wne="http://schemas.microsoft.com/office/word/2006/wordml" xmlns:wps="http://schemas.microsoft.com/office/word/2010/wordprocessingShape" mc:Ignorable="w14 w15 w16se w16cid w16 w16cex w16sdtdh wp14">
+<w:numbering xmlns:wpc="http://schemas.microsoft.com/office/word/2010/wordprocessingCanvas" xmlns:cx="http://schemas.microsoft.com/office/drawing/2014/chartex" xmlns:cx1="http://schemas.microsoft.com/office/drawing/2015/9/8/chartex" xmlns:cx2="http://schemas.microsoft.com/office/drawing/2015/10/21/chartex" xmlns:cx3="http://schemas.microsoft.com/office/drawing/2016/5/9/chartex" xmlns:cx4="http://schemas.microsoft.com/office/drawing/2016/5/10/chartex" xmlns:cx5="http://schemas.microsoft.com/office/drawing/2016/5/11/chartex" xmlns:cx6="http://schemas.microsoft.com/office/drawing/2016/5/12/chartex" xmlns:cx7="http://schemas.microsoft.com/office/drawing/2016/5/13/chartex" xmlns:cx8="http://schemas.microsoft.com/office/drawing/2016/5/14/chartex" xmlns:mc="http://schemas.openxmlformats.org/markup-compatibility/2006" xmlns:aink="http://schemas.microsoft.com/office/drawing/2016/ink" xmlns:am3d="http://schemas.microsoft.com/office/drawing/2017/model3d" xmlns:o="urn:schemas-microsoft-com:office:office" xmlns:oel="http://schemas.microsoft.com/office/2019/extlst" xmlns:r="http://schemas.openxmlformats.org/officeDocument/2006/relationships" xmlns:m="http://schemas.openxmlformats.org/officeDocument/2006/math" xmlns:v="urn:schemas-microsoft-com:vml" xmlns:wp14="http://schemas.microsoft.com/office/word/2010/wordprocessingDrawing" xmlns:wp="http://schemas.openxmlformats.org/drawingml/2006/wordprocessingDrawing" xmlns:w10="urn:schemas-microsoft-com:office:word" xmlns:w="http://schemas.openxmlformats.org/wordprocessingml/2006/main" xmlns:w14="http://schemas.microsoft.com/office/word/2010/wordml" xmlns:w15="http://schemas.microsoft.com/office/word/2012/wordml" xmlns:w16cex="http://schemas.microsoft.com/office/word/2018/wordml/cex" xmlns:w16cid="http://schemas.microsoft.com/office/word/2016/wordml/cid" xmlns:w16="http://schemas.microsoft.com/office/word/2018/wordml" xmlns:w16du="http://schemas.microsoft.com/office/word/2023/wordml/word16du" xmlns:w16sdtdh="http://schemas.microsoft.com/office/word/2020/wordml/sdtdatahash" xmlns:w16sdtfl="http://schemas.microsoft.com/office/word/2024/wordml/sdtformatlock" xmlns:w16se="http://schemas.microsoft.com/office/word/2015/wordml/symex" xmlns:wpg="http://schemas.microsoft.com/office/word/2010/wordprocessingGroup" xmlns:wpi="http://schemas.microsoft.com/office/word/2010/wordprocessingInk" xmlns:wne="http://schemas.microsoft.com/office/word/2006/wordml" xmlns:wps="http://schemas.microsoft.com/office/word/2010/wordprocessingShape" mc:Ignorable="w14 w15 w16se w16cid w16 w16cex w16sdtdh w16sdtfl w16du wp14">
   <w:abstractNum w:abstractNumId="0" w15:restartNumberingAfterBreak="0">
     <w:nsid w:val="23E12002"/>
     <w:multiLevelType w:val="hybridMultilevel"/>
@@ -5375,25 +5508,25 @@
       </w:rPr>
     </w:lvl>
   </w:abstractNum>
-  <w:num w:numId="1">
+  <w:num w:numId="1" w16cid:durableId="1299644904">
     <w:abstractNumId w:val="4"/>
   </w:num>
-  <w:num w:numId="2">
+  <w:num w:numId="2" w16cid:durableId="892035283">
     <w:abstractNumId w:val="0"/>
   </w:num>
-  <w:num w:numId="3">
+  <w:num w:numId="3" w16cid:durableId="369304695">
     <w:abstractNumId w:val="1"/>
   </w:num>
-  <w:num w:numId="4">
+  <w:num w:numId="4" w16cid:durableId="1759790845">
     <w:abstractNumId w:val="6"/>
   </w:num>
-  <w:num w:numId="5">
+  <w:num w:numId="5" w16cid:durableId="1180777023">
     <w:abstractNumId w:val="3"/>
   </w:num>
-  <w:num w:numId="6">
+  <w:num w:numId="6" w16cid:durableId="1222205404">
     <w:abstractNumId w:val="5"/>
   </w:num>
-  <w:num w:numId="7">
+  <w:num w:numId="7" w16cid:durableId="376128952">
     <w:abstractNumId w:val="2"/>
   </w:num>
   <w:numIdMacAtCleanup w:val="7"/>
@@ -5401,7 +5534,7 @@
 </file>
 
 <file path=word/styles.xml><?xml version="1.0" encoding="utf-8"?>
-<w:styles xmlns:mc="http://schemas.openxmlformats.org/markup-compatibility/2006" xmlns:r="http://schemas.openxmlformats.org/officeDocument/2006/relationships" xmlns:w="http://schemas.openxmlformats.org/wordprocessingml/2006/main" xmlns:w14="http://schemas.microsoft.com/office/word/2010/wordml" xmlns:w15="http://schemas.microsoft.com/office/word/2012/wordml" xmlns:w16cex="http://schemas.microsoft.com/office/word/2018/wordml/cex" xmlns:w16cid="http://schemas.microsoft.com/office/word/2016/wordml/cid" xmlns:w16="http://schemas.microsoft.com/office/word/2018/wordml" xmlns:w16sdtdh="http://schemas.microsoft.com/office/word/2020/wordml/sdtdatahash" xmlns:w16se="http://schemas.microsoft.com/office/word/2015/wordml/symex" mc:Ignorable="w14 w15 w16se w16cid w16 w16cex w16sdtdh">
+<w:styles xmlns:mc="http://schemas.openxmlformats.org/markup-compatibility/2006" xmlns:r="http://schemas.openxmlformats.org/officeDocument/2006/relationships" xmlns:w="http://schemas.openxmlformats.org/wordprocessingml/2006/main" xmlns:w14="http://schemas.microsoft.com/office/word/2010/wordml" xmlns:w15="http://schemas.microsoft.com/office/word/2012/wordml" xmlns:w16cex="http://schemas.microsoft.com/office/word/2018/wordml/cex" xmlns:w16cid="http://schemas.microsoft.com/office/word/2016/wordml/cid" xmlns:w16="http://schemas.microsoft.com/office/word/2018/wordml" xmlns:w16du="http://schemas.microsoft.com/office/word/2023/wordml/word16du" xmlns:w16sdtdh="http://schemas.microsoft.com/office/word/2020/wordml/sdtdatahash" xmlns:w16sdtfl="http://schemas.microsoft.com/office/word/2024/wordml/sdtformatlock" xmlns:w16se="http://schemas.microsoft.com/office/word/2015/wordml/symex" mc:Ignorable="w14 w15 w16se w16cid w16 w16cex w16sdtdh w16sdtfl w16du">
   <w:docDefaults>
     <w:rPrDefault>
       <w:rPr>

</xml_diff>